<commit_message>
set a and b
</commit_message>
<xml_diff>
--- a/SET A/Set A.docx
+++ b/SET A/Set A.docx
@@ -28,13 +28,7 @@
         <w:rPr>
           <w:color w:val="FF0000"/>
         </w:rPr>
-        <w:t>1.</w:t>
-      </w:r>
-      <w:r>
-        <w:rPr>
-          <w:color w:val="FF0000"/>
-        </w:rPr>
-        <w:t>Given an integer array, find the maximum product of two integers in it. For example, consider array A with (-10, -3, 5, 6, -2}. The maximum product is the (-10, -3) or (5, 6) pair.</w:t>
+        <w:t>1.Given an integer array, find the maximum product of two integers in it. For example, consider array A with (-10, -3, 5, 6, -2}. The maximum product is the (-10, -3) or (5, 6) pair.</w:t>
       </w:r>
     </w:p>
     <w:p/>
@@ -1641,8 +1635,14 @@
     <w:p>
       <w:pPr>
         <w:spacing w:after="0"/>
-      </w:pPr>
-      <w:r>
+        <w:rPr>
+          <w:color w:val="FF0000"/>
+        </w:rPr>
+      </w:pPr>
+      <w:r>
+        <w:rPr>
+          <w:color w:val="FF0000"/>
+        </w:rPr>
         <w:lastRenderedPageBreak/>
         <w:t xml:space="preserve"> 3. Write a program to insert an element in a Binary search tree; if the element already inserted before then display the location.</w:t>
       </w:r>
@@ -2714,7 +2714,68 @@
       <w:pPr>
         <w:jc w:val="center"/>
       </w:pPr>
-      <w:r>
+    </w:p>
+    <w:p>
+      <w:pPr>
+        <w:jc w:val="center"/>
+      </w:pPr>
+    </w:p>
+    <w:p>
+      <w:pPr>
+        <w:jc w:val="center"/>
+      </w:pPr>
+    </w:p>
+    <w:p>
+      <w:pPr>
+        <w:jc w:val="center"/>
+      </w:pPr>
+    </w:p>
+    <w:p>
+      <w:pPr>
+        <w:jc w:val="center"/>
+      </w:pPr>
+    </w:p>
+    <w:p>
+      <w:pPr>
+        <w:jc w:val="center"/>
+      </w:pPr>
+    </w:p>
+    <w:p>
+      <w:pPr>
+        <w:jc w:val="center"/>
+      </w:pPr>
+    </w:p>
+    <w:p>
+      <w:pPr>
+        <w:jc w:val="center"/>
+      </w:pPr>
+    </w:p>
+    <w:p>
+      <w:pPr>
+        <w:jc w:val="center"/>
+      </w:pPr>
+    </w:p>
+    <w:p>
+      <w:pPr>
+        <w:jc w:val="center"/>
+      </w:pPr>
+    </w:p>
+    <w:p>
+      <w:pPr>
+        <w:jc w:val="center"/>
+      </w:pPr>
+    </w:p>
+    <w:p>
+      <w:pPr>
+        <w:jc w:val="center"/>
+      </w:pPr>
+    </w:p>
+    <w:p>
+      <w:pPr>
+        <w:jc w:val="center"/>
+      </w:pPr>
+      <w:r>
+        <w:lastRenderedPageBreak/>
         <w:t>SET B</w:t>
       </w:r>
     </w:p>
@@ -2725,9 +2786,830 @@
     </w:p>
     <w:p>
       <w:r>
-        <w:t>1. Split nodes of a linked list into the front and back halves. If the total number of elements in the list is odd, the extra element should go in the front list. For example, list (2, 3, 5, 7, 11) should yield the two lists with (2, 3, 5) and (7, 11).</w:t>
-      </w:r>
-    </w:p>
+        <w:t xml:space="preserve">1. </w:t>
+      </w:r>
+      <w:r>
+        <w:rPr>
+          <w:color w:val="FF0000"/>
+        </w:rPr>
+        <w:t>Split nodes of a linked list into the front and back halves. If the total number of elements in the list is odd, the extra element should go in the front list. For example, list (2, 3, 5, 7, 11) should yield the two lists with (2, 3, 5) and (7, 11).</w:t>
+      </w:r>
+      <w:r>
+        <w:rPr>
+          <w:color w:val="FF0000"/>
+        </w:rPr>
+        <w:t xml:space="preserve">  </w:t>
+      </w:r>
+    </w:p>
+    <w:p>
+      <w:pPr>
+        <w:spacing w:after="0"/>
+      </w:pPr>
+      <w:r>
+        <w:t>#include &lt;iostream&gt;</w:t>
+      </w:r>
+    </w:p>
+    <w:p>
+      <w:pPr>
+        <w:spacing w:after="0"/>
+      </w:pPr>
+    </w:p>
+    <w:p>
+      <w:pPr>
+        <w:spacing w:after="0"/>
+      </w:pPr>
+      <w:r>
+        <w:t>using namespace std;</w:t>
+      </w:r>
+    </w:p>
+    <w:p>
+      <w:pPr>
+        <w:spacing w:after="0"/>
+      </w:pPr>
+    </w:p>
+    <w:p>
+      <w:pPr>
+        <w:spacing w:after="0"/>
+      </w:pPr>
+      <w:r>
+        <w:t xml:space="preserve">struct </w:t>
+      </w:r>
+      <w:proofErr w:type="spellStart"/>
+      <w:r>
+        <w:t>ListNode</w:t>
+      </w:r>
+      <w:proofErr w:type="spellEnd"/>
+      <w:r>
+        <w:t xml:space="preserve"> {</w:t>
+      </w:r>
+    </w:p>
+    <w:p>
+      <w:pPr>
+        <w:spacing w:after="0"/>
+      </w:pPr>
+      <w:r>
+        <w:t>    int data;</w:t>
+      </w:r>
+    </w:p>
+    <w:p>
+      <w:pPr>
+        <w:spacing w:after="0"/>
+      </w:pPr>
+      <w:r>
+        <w:t xml:space="preserve">    </w:t>
+      </w:r>
+      <w:proofErr w:type="spellStart"/>
+      <w:r>
+        <w:t>ListNode</w:t>
+      </w:r>
+      <w:proofErr w:type="spellEnd"/>
+      <w:r>
+        <w:t>* next;</w:t>
+      </w:r>
+    </w:p>
+    <w:p>
+      <w:pPr>
+        <w:spacing w:after="0"/>
+      </w:pPr>
+      <w:r>
+        <w:t>};</w:t>
+      </w:r>
+    </w:p>
+    <w:p>
+      <w:pPr>
+        <w:spacing w:after="0"/>
+      </w:pPr>
+    </w:p>
+    <w:p>
+      <w:pPr>
+        <w:spacing w:after="0"/>
+      </w:pPr>
+      <w:proofErr w:type="spellStart"/>
+      <w:r>
+        <w:t>ListNode</w:t>
+      </w:r>
+      <w:proofErr w:type="spellEnd"/>
+      <w:r>
+        <w:t xml:space="preserve">* </w:t>
+      </w:r>
+      <w:proofErr w:type="spellStart"/>
+      <w:r>
+        <w:t>createNode</w:t>
+      </w:r>
+      <w:proofErr w:type="spellEnd"/>
+      <w:r>
+        <w:t>(int data) {</w:t>
+      </w:r>
+    </w:p>
+    <w:p>
+      <w:pPr>
+        <w:spacing w:after="0"/>
+      </w:pPr>
+      <w:r>
+        <w:t xml:space="preserve">    </w:t>
+      </w:r>
+      <w:proofErr w:type="spellStart"/>
+      <w:r>
+        <w:t>ListNode</w:t>
+      </w:r>
+      <w:proofErr w:type="spellEnd"/>
+      <w:r>
+        <w:t xml:space="preserve">* </w:t>
+      </w:r>
+      <w:proofErr w:type="spellStart"/>
+      <w:r>
+        <w:t>newNode</w:t>
+      </w:r>
+      <w:proofErr w:type="spellEnd"/>
+      <w:r>
+        <w:t xml:space="preserve"> = new </w:t>
+      </w:r>
+      <w:proofErr w:type="spellStart"/>
+      <w:r>
+        <w:t>ListNode</w:t>
+      </w:r>
+      <w:proofErr w:type="spellEnd"/>
+      <w:r>
+        <w:t>;</w:t>
+      </w:r>
+    </w:p>
+    <w:p>
+      <w:pPr>
+        <w:spacing w:after="0"/>
+      </w:pPr>
+      <w:r>
+        <w:t xml:space="preserve">    </w:t>
+      </w:r>
+      <w:proofErr w:type="spellStart"/>
+      <w:r>
+        <w:t>newNode</w:t>
+      </w:r>
+      <w:proofErr w:type="spellEnd"/>
+      <w:r>
+        <w:t>-&gt;data = data;</w:t>
+      </w:r>
+    </w:p>
+    <w:p>
+      <w:pPr>
+        <w:spacing w:after="0"/>
+      </w:pPr>
+      <w:r>
+        <w:t xml:space="preserve">    </w:t>
+      </w:r>
+      <w:proofErr w:type="spellStart"/>
+      <w:r>
+        <w:t>newNode</w:t>
+      </w:r>
+      <w:proofErr w:type="spellEnd"/>
+      <w:r>
+        <w:t xml:space="preserve">-&gt;next = </w:t>
+      </w:r>
+      <w:proofErr w:type="spellStart"/>
+      <w:r>
+        <w:t>nullptr</w:t>
+      </w:r>
+      <w:proofErr w:type="spellEnd"/>
+      <w:r>
+        <w:t>;</w:t>
+      </w:r>
+    </w:p>
+    <w:p>
+      <w:pPr>
+        <w:spacing w:after="0"/>
+      </w:pPr>
+      <w:r>
+        <w:t xml:space="preserve">    return </w:t>
+      </w:r>
+      <w:proofErr w:type="spellStart"/>
+      <w:r>
+        <w:t>newNode</w:t>
+      </w:r>
+      <w:proofErr w:type="spellEnd"/>
+      <w:r>
+        <w:t>;</w:t>
+      </w:r>
+    </w:p>
+    <w:p>
+      <w:pPr>
+        <w:spacing w:after="0"/>
+      </w:pPr>
+      <w:r>
+        <w:t>}</w:t>
+      </w:r>
+    </w:p>
+    <w:p>
+      <w:pPr>
+        <w:spacing w:after="0"/>
+      </w:pPr>
+    </w:p>
+    <w:p>
+      <w:pPr>
+        <w:spacing w:after="0"/>
+      </w:pPr>
+      <w:r>
+        <w:t xml:space="preserve">void </w:t>
+      </w:r>
+      <w:proofErr w:type="spellStart"/>
+      <w:r>
+        <w:t>splitLinkedList</w:t>
+      </w:r>
+      <w:proofErr w:type="spellEnd"/>
+      <w:r>
+        <w:t>(</w:t>
+      </w:r>
+      <w:proofErr w:type="spellStart"/>
+      <w:r>
+        <w:t>ListNode</w:t>
+      </w:r>
+      <w:proofErr w:type="spellEnd"/>
+      <w:r>
+        <w:t xml:space="preserve">* head, </w:t>
+      </w:r>
+      <w:proofErr w:type="spellStart"/>
+      <w:r>
+        <w:t>ListNode</w:t>
+      </w:r>
+      <w:proofErr w:type="spellEnd"/>
+      <w:r>
+        <w:t xml:space="preserve">*&amp; front, </w:t>
+      </w:r>
+      <w:proofErr w:type="spellStart"/>
+      <w:r>
+        <w:t>ListNode</w:t>
+      </w:r>
+      <w:proofErr w:type="spellEnd"/>
+      <w:r>
+        <w:t>*&amp; back) {</w:t>
+      </w:r>
+    </w:p>
+    <w:p>
+      <w:pPr>
+        <w:spacing w:after="0"/>
+      </w:pPr>
+      <w:r>
+        <w:t>    if (!head) {</w:t>
+      </w:r>
+    </w:p>
+    <w:p>
+      <w:pPr>
+        <w:spacing w:after="0"/>
+      </w:pPr>
+      <w:r>
+        <w:t xml:space="preserve">        front = back = </w:t>
+      </w:r>
+      <w:proofErr w:type="spellStart"/>
+      <w:r>
+        <w:t>nullptr</w:t>
+      </w:r>
+      <w:proofErr w:type="spellEnd"/>
+      <w:r>
+        <w:t>;</w:t>
+      </w:r>
+    </w:p>
+    <w:p>
+      <w:pPr>
+        <w:spacing w:after="0"/>
+      </w:pPr>
+      <w:r>
+        <w:t>        return;</w:t>
+      </w:r>
+    </w:p>
+    <w:p>
+      <w:pPr>
+        <w:spacing w:after="0"/>
+      </w:pPr>
+      <w:r>
+        <w:t>    }</w:t>
+      </w:r>
+    </w:p>
+    <w:p>
+      <w:pPr>
+        <w:spacing w:after="0"/>
+      </w:pPr>
+    </w:p>
+    <w:p>
+      <w:pPr>
+        <w:spacing w:after="0"/>
+      </w:pPr>
+      <w:r>
+        <w:t xml:space="preserve">    </w:t>
+      </w:r>
+      <w:proofErr w:type="spellStart"/>
+      <w:r>
+        <w:t>ListNode</w:t>
+      </w:r>
+      <w:proofErr w:type="spellEnd"/>
+      <w:r>
+        <w:t>* slow = head;</w:t>
+      </w:r>
+    </w:p>
+    <w:p>
+      <w:pPr>
+        <w:spacing w:after="0"/>
+      </w:pPr>
+      <w:r>
+        <w:t xml:space="preserve">    </w:t>
+      </w:r>
+      <w:proofErr w:type="spellStart"/>
+      <w:r>
+        <w:t>ListNode</w:t>
+      </w:r>
+      <w:proofErr w:type="spellEnd"/>
+      <w:r>
+        <w:t>* fast = head;</w:t>
+      </w:r>
+    </w:p>
+    <w:p>
+      <w:pPr>
+        <w:spacing w:after="0"/>
+      </w:pPr>
+    </w:p>
+    <w:p>
+      <w:pPr>
+        <w:spacing w:after="0"/>
+      </w:pPr>
+      <w:r>
+        <w:t xml:space="preserve">    while (fast-&gt;next != </w:t>
+      </w:r>
+      <w:proofErr w:type="spellStart"/>
+      <w:r>
+        <w:t>nullptr</w:t>
+      </w:r>
+      <w:proofErr w:type="spellEnd"/>
+      <w:r>
+        <w:t xml:space="preserve"> &amp;&amp; fast-&gt;next-&gt;next != </w:t>
+      </w:r>
+      <w:proofErr w:type="spellStart"/>
+      <w:r>
+        <w:t>nullptr</w:t>
+      </w:r>
+      <w:proofErr w:type="spellEnd"/>
+      <w:r>
+        <w:t>) {</w:t>
+      </w:r>
+    </w:p>
+    <w:p>
+      <w:pPr>
+        <w:spacing w:after="0"/>
+      </w:pPr>
+      <w:r>
+        <w:t>        slow = slow-&gt;next;</w:t>
+      </w:r>
+    </w:p>
+    <w:p>
+      <w:pPr>
+        <w:spacing w:after="0"/>
+      </w:pPr>
+      <w:r>
+        <w:t>        fast = fast-&gt;next-&gt;next;</w:t>
+      </w:r>
+    </w:p>
+    <w:p>
+      <w:pPr>
+        <w:spacing w:after="0"/>
+      </w:pPr>
+      <w:r>
+        <w:t>    }</w:t>
+      </w:r>
+    </w:p>
+    <w:p>
+      <w:pPr>
+        <w:spacing w:after="0"/>
+      </w:pPr>
+    </w:p>
+    <w:p>
+      <w:pPr>
+        <w:spacing w:after="0"/>
+      </w:pPr>
+      <w:r>
+        <w:t>    front = head;</w:t>
+      </w:r>
+    </w:p>
+    <w:p>
+      <w:pPr>
+        <w:spacing w:after="0"/>
+      </w:pPr>
+      <w:r>
+        <w:t>    back = slow-&gt;next;</w:t>
+      </w:r>
+    </w:p>
+    <w:p>
+      <w:pPr>
+        <w:spacing w:after="0"/>
+      </w:pPr>
+      <w:r>
+        <w:t xml:space="preserve">    slow-&gt;next = </w:t>
+      </w:r>
+      <w:proofErr w:type="spellStart"/>
+      <w:r>
+        <w:t>nullptr</w:t>
+      </w:r>
+      <w:proofErr w:type="spellEnd"/>
+      <w:r>
+        <w:t>;</w:t>
+      </w:r>
+    </w:p>
+    <w:p>
+      <w:pPr>
+        <w:spacing w:after="0"/>
+      </w:pPr>
+      <w:r>
+        <w:t>}</w:t>
+      </w:r>
+    </w:p>
+    <w:p>
+      <w:pPr>
+        <w:spacing w:after="0"/>
+      </w:pPr>
+    </w:p>
+    <w:p>
+      <w:pPr>
+        <w:spacing w:after="0"/>
+      </w:pPr>
+    </w:p>
+    <w:p>
+      <w:pPr>
+        <w:spacing w:after="0"/>
+      </w:pPr>
+    </w:p>
+    <w:p>
+      <w:pPr>
+        <w:spacing w:after="0"/>
+      </w:pPr>
+    </w:p>
+    <w:p>
+      <w:pPr>
+        <w:spacing w:after="0"/>
+      </w:pPr>
+      <w:r>
+        <w:lastRenderedPageBreak/>
+        <w:t xml:space="preserve">void </w:t>
+      </w:r>
+      <w:proofErr w:type="spellStart"/>
+      <w:r>
+        <w:t>printList</w:t>
+      </w:r>
+      <w:proofErr w:type="spellEnd"/>
+      <w:r>
+        <w:t>(</w:t>
+      </w:r>
+      <w:proofErr w:type="spellStart"/>
+      <w:r>
+        <w:t>ListNode</w:t>
+      </w:r>
+      <w:proofErr w:type="spellEnd"/>
+      <w:r>
+        <w:t>* head) {</w:t>
+      </w:r>
+    </w:p>
+    <w:p>
+      <w:pPr>
+        <w:spacing w:after="0"/>
+      </w:pPr>
+      <w:r>
+        <w:t xml:space="preserve">    while (head != </w:t>
+      </w:r>
+      <w:proofErr w:type="spellStart"/>
+      <w:r>
+        <w:t>nullptr</w:t>
+      </w:r>
+      <w:proofErr w:type="spellEnd"/>
+      <w:r>
+        <w:t>) {</w:t>
+      </w:r>
+    </w:p>
+    <w:p>
+      <w:pPr>
+        <w:spacing w:after="0"/>
+      </w:pPr>
+      <w:r>
+        <w:t xml:space="preserve">        </w:t>
+      </w:r>
+      <w:proofErr w:type="spellStart"/>
+      <w:r>
+        <w:t>cout</w:t>
+      </w:r>
+      <w:proofErr w:type="spellEnd"/>
+      <w:r>
+        <w:t xml:space="preserve"> &lt;&lt; head-&gt;data &lt;&lt; " ";</w:t>
+      </w:r>
+    </w:p>
+    <w:p>
+      <w:pPr>
+        <w:spacing w:after="0"/>
+      </w:pPr>
+      <w:r>
+        <w:t>        head = head-&gt;next;</w:t>
+      </w:r>
+    </w:p>
+    <w:p>
+      <w:pPr>
+        <w:spacing w:after="0"/>
+      </w:pPr>
+      <w:r>
+        <w:t>    }</w:t>
+      </w:r>
+    </w:p>
+    <w:p>
+      <w:pPr>
+        <w:spacing w:after="0"/>
+      </w:pPr>
+      <w:r>
+        <w:t xml:space="preserve">    </w:t>
+      </w:r>
+      <w:proofErr w:type="spellStart"/>
+      <w:r>
+        <w:t>cout</w:t>
+      </w:r>
+      <w:proofErr w:type="spellEnd"/>
+      <w:r>
+        <w:t xml:space="preserve"> &lt;&lt; </w:t>
+      </w:r>
+      <w:proofErr w:type="spellStart"/>
+      <w:r>
+        <w:t>endl</w:t>
+      </w:r>
+      <w:proofErr w:type="spellEnd"/>
+      <w:r>
+        <w:t>;</w:t>
+      </w:r>
+    </w:p>
+    <w:p>
+      <w:pPr>
+        <w:spacing w:after="0"/>
+      </w:pPr>
+      <w:r>
+        <w:t>}</w:t>
+      </w:r>
+    </w:p>
+    <w:p>
+      <w:pPr>
+        <w:spacing w:after="0"/>
+      </w:pPr>
+    </w:p>
+    <w:p>
+      <w:pPr>
+        <w:spacing w:after="0"/>
+      </w:pPr>
+      <w:r>
+        <w:t>int main() {</w:t>
+      </w:r>
+    </w:p>
+    <w:p>
+      <w:pPr>
+        <w:spacing w:after="0"/>
+      </w:pPr>
+      <w:r>
+        <w:t xml:space="preserve">    </w:t>
+      </w:r>
+      <w:proofErr w:type="spellStart"/>
+      <w:r>
+        <w:t>ListNode</w:t>
+      </w:r>
+      <w:proofErr w:type="spellEnd"/>
+      <w:r>
+        <w:t xml:space="preserve">* head = </w:t>
+      </w:r>
+      <w:proofErr w:type="spellStart"/>
+      <w:r>
+        <w:t>createNode</w:t>
+      </w:r>
+      <w:proofErr w:type="spellEnd"/>
+      <w:r>
+        <w:t>(2);</w:t>
+      </w:r>
+    </w:p>
+    <w:p>
+      <w:pPr>
+        <w:spacing w:after="0"/>
+      </w:pPr>
+      <w:r>
+        <w:t xml:space="preserve">    head-&gt;next = </w:t>
+      </w:r>
+      <w:proofErr w:type="spellStart"/>
+      <w:r>
+        <w:t>createNode</w:t>
+      </w:r>
+      <w:proofErr w:type="spellEnd"/>
+      <w:r>
+        <w:t>(3);</w:t>
+      </w:r>
+    </w:p>
+    <w:p>
+      <w:pPr>
+        <w:spacing w:after="0"/>
+      </w:pPr>
+      <w:r>
+        <w:t xml:space="preserve">    head-&gt;next-&gt;next = </w:t>
+      </w:r>
+      <w:proofErr w:type="spellStart"/>
+      <w:r>
+        <w:t>createNode</w:t>
+      </w:r>
+      <w:proofErr w:type="spellEnd"/>
+      <w:r>
+        <w:t>(5);</w:t>
+      </w:r>
+    </w:p>
+    <w:p>
+      <w:pPr>
+        <w:spacing w:after="0"/>
+      </w:pPr>
+      <w:r>
+        <w:t xml:space="preserve">    head-&gt;next-&gt;next-&gt;next = </w:t>
+      </w:r>
+      <w:proofErr w:type="spellStart"/>
+      <w:r>
+        <w:t>createNode</w:t>
+      </w:r>
+      <w:proofErr w:type="spellEnd"/>
+      <w:r>
+        <w:t>(7);</w:t>
+      </w:r>
+    </w:p>
+    <w:p>
+      <w:pPr>
+        <w:spacing w:after="0"/>
+      </w:pPr>
+      <w:r>
+        <w:t xml:space="preserve">    head-&gt;next-&gt;next-&gt;next-&gt;next = </w:t>
+      </w:r>
+      <w:proofErr w:type="spellStart"/>
+      <w:r>
+        <w:t>createNode</w:t>
+      </w:r>
+      <w:proofErr w:type="spellEnd"/>
+      <w:r>
+        <w:t>(11);</w:t>
+      </w:r>
+    </w:p>
+    <w:p>
+      <w:pPr>
+        <w:spacing w:after="0"/>
+      </w:pPr>
+    </w:p>
+    <w:p>
+      <w:pPr>
+        <w:spacing w:after="0"/>
+      </w:pPr>
+      <w:r>
+        <w:t xml:space="preserve">    </w:t>
+      </w:r>
+      <w:proofErr w:type="spellStart"/>
+      <w:r>
+        <w:t>ListNode</w:t>
+      </w:r>
+      <w:proofErr w:type="spellEnd"/>
+      <w:r>
+        <w:t xml:space="preserve">* </w:t>
+      </w:r>
+      <w:proofErr w:type="spellStart"/>
+      <w:r>
+        <w:t>frontHalf</w:t>
+      </w:r>
+      <w:proofErr w:type="spellEnd"/>
+      <w:r>
+        <w:t>;</w:t>
+      </w:r>
+    </w:p>
+    <w:p>
+      <w:pPr>
+        <w:spacing w:after="0"/>
+      </w:pPr>
+      <w:r>
+        <w:t xml:space="preserve">    </w:t>
+      </w:r>
+      <w:proofErr w:type="spellStart"/>
+      <w:r>
+        <w:t>ListNode</w:t>
+      </w:r>
+      <w:proofErr w:type="spellEnd"/>
+      <w:r>
+        <w:t xml:space="preserve">* </w:t>
+      </w:r>
+      <w:proofErr w:type="spellStart"/>
+      <w:r>
+        <w:t>backHalf</w:t>
+      </w:r>
+      <w:proofErr w:type="spellEnd"/>
+      <w:r>
+        <w:t>;</w:t>
+      </w:r>
+    </w:p>
+    <w:p>
+      <w:pPr>
+        <w:spacing w:after="0"/>
+      </w:pPr>
+    </w:p>
+    <w:p>
+      <w:pPr>
+        <w:spacing w:after="0"/>
+      </w:pPr>
+      <w:r>
+        <w:t xml:space="preserve">    </w:t>
+      </w:r>
+      <w:proofErr w:type="spellStart"/>
+      <w:r>
+        <w:t>splitLinkedList</w:t>
+      </w:r>
+      <w:proofErr w:type="spellEnd"/>
+      <w:r>
+        <w:t xml:space="preserve">(head, </w:t>
+      </w:r>
+      <w:proofErr w:type="spellStart"/>
+      <w:r>
+        <w:t>frontHalf</w:t>
+      </w:r>
+      <w:proofErr w:type="spellEnd"/>
+      <w:r>
+        <w:t xml:space="preserve">, </w:t>
+      </w:r>
+      <w:proofErr w:type="spellStart"/>
+      <w:r>
+        <w:t>backHalf</w:t>
+      </w:r>
+      <w:proofErr w:type="spellEnd"/>
+      <w:r>
+        <w:t>);</w:t>
+      </w:r>
+    </w:p>
+    <w:p>
+      <w:pPr>
+        <w:spacing w:after="0"/>
+      </w:pPr>
+    </w:p>
+    <w:p>
+      <w:pPr>
+        <w:spacing w:after="0"/>
+      </w:pPr>
+      <w:r>
+        <w:t xml:space="preserve">    </w:t>
+      </w:r>
+      <w:proofErr w:type="spellStart"/>
+      <w:r>
+        <w:t>printList</w:t>
+      </w:r>
+      <w:proofErr w:type="spellEnd"/>
+      <w:r>
+        <w:t>(</w:t>
+      </w:r>
+      <w:proofErr w:type="spellStart"/>
+      <w:r>
+        <w:t>frontHalf</w:t>
+      </w:r>
+      <w:proofErr w:type="spellEnd"/>
+      <w:r>
+        <w:t>);</w:t>
+      </w:r>
+    </w:p>
+    <w:p>
+      <w:pPr>
+        <w:spacing w:after="0"/>
+      </w:pPr>
+      <w:r>
+        <w:t xml:space="preserve">    </w:t>
+      </w:r>
+      <w:proofErr w:type="spellStart"/>
+      <w:r>
+        <w:t>printList</w:t>
+      </w:r>
+      <w:proofErr w:type="spellEnd"/>
+      <w:r>
+        <w:t>(</w:t>
+      </w:r>
+      <w:proofErr w:type="spellStart"/>
+      <w:r>
+        <w:t>backHalf</w:t>
+      </w:r>
+      <w:proofErr w:type="spellEnd"/>
+      <w:r>
+        <w:t>);</w:t>
+      </w:r>
+    </w:p>
+    <w:p>
+      <w:pPr>
+        <w:spacing w:after="0"/>
+      </w:pPr>
+    </w:p>
+    <w:p>
+      <w:pPr>
+        <w:spacing w:after="0"/>
+      </w:pPr>
+      <w:r>
+        <w:t>    return 0;</w:t>
+      </w:r>
+    </w:p>
+    <w:p>
+      <w:pPr>
+        <w:spacing w:after="0"/>
+      </w:pPr>
+      <w:r>
+        <w:t>}</w:t>
+      </w:r>
+    </w:p>
+    <w:p/>
+    <w:p/>
+    <w:p/>
     <w:p>
       <w:r>
         <w:t xml:space="preserve">2. Write a program to evaluate an arithmetic expression written in postfix notation. The postfix notation consists of single letter, single digit and arithmetic operators (+, </w:t>
@@ -2749,6 +3631,732 @@
         <w:t xml:space="preserve"> ask the value (single digit) for that letter.</w:t>
       </w:r>
     </w:p>
+    <w:p/>
+    <w:p>
+      <w:pPr>
+        <w:spacing w:after="0"/>
+      </w:pPr>
+    </w:p>
+    <w:p>
+      <w:pPr>
+        <w:spacing w:after="0"/>
+      </w:pPr>
+      <w:r>
+        <w:t>#include &lt;iostream&gt;</w:t>
+      </w:r>
+    </w:p>
+    <w:p>
+      <w:pPr>
+        <w:spacing w:after="0"/>
+      </w:pPr>
+      <w:r>
+        <w:t>#include &lt;</w:t>
+      </w:r>
+      <w:proofErr w:type="spellStart"/>
+      <w:r>
+        <w:t>cstring</w:t>
+      </w:r>
+      <w:proofErr w:type="spellEnd"/>
+      <w:r>
+        <w:t>&gt;</w:t>
+      </w:r>
+    </w:p>
+    <w:p>
+      <w:pPr>
+        <w:spacing w:after="0"/>
+      </w:pPr>
+    </w:p>
+    <w:p>
+      <w:pPr>
+        <w:spacing w:after="0"/>
+      </w:pPr>
+      <w:r>
+        <w:t>using namespace std;</w:t>
+      </w:r>
+    </w:p>
+    <w:p>
+      <w:pPr>
+        <w:spacing w:after="0"/>
+      </w:pPr>
+    </w:p>
+    <w:p>
+      <w:pPr>
+        <w:spacing w:after="0"/>
+      </w:pPr>
+      <w:r>
+        <w:t xml:space="preserve">int </w:t>
+      </w:r>
+      <w:proofErr w:type="spellStart"/>
+      <w:r>
+        <w:t>evaluatePostfix</w:t>
+      </w:r>
+      <w:proofErr w:type="spellEnd"/>
+      <w:r>
+        <w:t>(const char *</w:t>
+      </w:r>
+      <w:proofErr w:type="spellStart"/>
+      <w:r>
+        <w:t>postfixExpression</w:t>
+      </w:r>
+      <w:proofErr w:type="spellEnd"/>
+      <w:r>
+        <w:t>)</w:t>
+      </w:r>
+    </w:p>
+    <w:p>
+      <w:pPr>
+        <w:spacing w:after="0"/>
+      </w:pPr>
+      <w:r>
+        <w:t>{</w:t>
+      </w:r>
+    </w:p>
+    <w:p>
+      <w:pPr>
+        <w:spacing w:after="0"/>
+      </w:pPr>
+      <w:r>
+        <w:t>    int stack[1000];</w:t>
+      </w:r>
+    </w:p>
+    <w:p>
+      <w:pPr>
+        <w:spacing w:after="0"/>
+      </w:pPr>
+      <w:r>
+        <w:t>    int top = -1;</w:t>
+      </w:r>
+    </w:p>
+    <w:p>
+      <w:pPr>
+        <w:spacing w:after="0"/>
+      </w:pPr>
+    </w:p>
+    <w:p>
+      <w:pPr>
+        <w:spacing w:after="0"/>
+      </w:pPr>
+      <w:r>
+        <w:t xml:space="preserve">    for (int </w:t>
+      </w:r>
+      <w:proofErr w:type="spellStart"/>
+      <w:r>
+        <w:t>i</w:t>
+      </w:r>
+      <w:proofErr w:type="spellEnd"/>
+      <w:r>
+        <w:t xml:space="preserve"> = 0; </w:t>
+      </w:r>
+      <w:proofErr w:type="spellStart"/>
+      <w:r>
+        <w:t>postfixExpression</w:t>
+      </w:r>
+      <w:proofErr w:type="spellEnd"/>
+      <w:r>
+        <w:t>[</w:t>
+      </w:r>
+      <w:proofErr w:type="spellStart"/>
+      <w:r>
+        <w:t>i</w:t>
+      </w:r>
+      <w:proofErr w:type="spellEnd"/>
+      <w:r>
+        <w:t xml:space="preserve">]; </w:t>
+      </w:r>
+      <w:proofErr w:type="spellStart"/>
+      <w:r>
+        <w:t>i</w:t>
+      </w:r>
+      <w:proofErr w:type="spellEnd"/>
+      <w:r>
+        <w:t>++)</w:t>
+      </w:r>
+    </w:p>
+    <w:p>
+      <w:pPr>
+        <w:spacing w:after="0"/>
+      </w:pPr>
+      <w:r>
+        <w:t>    {</w:t>
+      </w:r>
+    </w:p>
+    <w:p>
+      <w:pPr>
+        <w:spacing w:after="0"/>
+      </w:pPr>
+      <w:r>
+        <w:t xml:space="preserve">        char c = </w:t>
+      </w:r>
+      <w:proofErr w:type="spellStart"/>
+      <w:r>
+        <w:t>postfixExpression</w:t>
+      </w:r>
+      <w:proofErr w:type="spellEnd"/>
+      <w:r>
+        <w:t>[</w:t>
+      </w:r>
+      <w:proofErr w:type="spellStart"/>
+      <w:r>
+        <w:t>i</w:t>
+      </w:r>
+      <w:proofErr w:type="spellEnd"/>
+      <w:r>
+        <w:t>];</w:t>
+      </w:r>
+    </w:p>
+    <w:p>
+      <w:pPr>
+        <w:spacing w:after="0"/>
+      </w:pPr>
+    </w:p>
+    <w:p>
+      <w:pPr>
+        <w:spacing w:after="0"/>
+      </w:pPr>
+      <w:r>
+        <w:t>        if (</w:t>
+      </w:r>
+      <w:proofErr w:type="spellStart"/>
+      <w:r>
+        <w:t>isalpha</w:t>
+      </w:r>
+      <w:proofErr w:type="spellEnd"/>
+      <w:r>
+        <w:t>(c))</w:t>
+      </w:r>
+    </w:p>
+    <w:p>
+      <w:pPr>
+        <w:spacing w:after="0"/>
+      </w:pPr>
+      <w:r>
+        <w:t>        {</w:t>
+      </w:r>
+    </w:p>
+    <w:p>
+      <w:pPr>
+        <w:spacing w:after="0"/>
+      </w:pPr>
+      <w:r>
+        <w:t>            int value;</w:t>
+      </w:r>
+    </w:p>
+    <w:p>
+      <w:pPr>
+        <w:spacing w:after="0"/>
+      </w:pPr>
+      <w:r>
+        <w:t xml:space="preserve">            </w:t>
+      </w:r>
+      <w:proofErr w:type="spellStart"/>
+      <w:r>
+        <w:t>cout</w:t>
+      </w:r>
+      <w:proofErr w:type="spellEnd"/>
+      <w:r>
+        <w:t xml:space="preserve"> &lt;&lt; "Enter the value of " &lt;&lt; c &lt;&lt; ": ";</w:t>
+      </w:r>
+    </w:p>
+    <w:p>
+      <w:pPr>
+        <w:spacing w:after="0"/>
+      </w:pPr>
+      <w:r>
+        <w:t xml:space="preserve">            </w:t>
+      </w:r>
+      <w:proofErr w:type="spellStart"/>
+      <w:r>
+        <w:t>cin</w:t>
+      </w:r>
+      <w:proofErr w:type="spellEnd"/>
+      <w:r>
+        <w:t xml:space="preserve"> &gt;&gt; value;</w:t>
+      </w:r>
+    </w:p>
+    <w:p>
+      <w:pPr>
+        <w:spacing w:after="0"/>
+      </w:pPr>
+      <w:r>
+        <w:t>            stack[++top] = value;</w:t>
+      </w:r>
+    </w:p>
+    <w:p>
+      <w:pPr>
+        <w:spacing w:after="0"/>
+      </w:pPr>
+      <w:r>
+        <w:t>        }</w:t>
+      </w:r>
+    </w:p>
+    <w:p>
+      <w:pPr>
+        <w:spacing w:after="0"/>
+      </w:pPr>
+      <w:r>
+        <w:t>        else if (</w:t>
+      </w:r>
+      <w:proofErr w:type="spellStart"/>
+      <w:r>
+        <w:t>isdigit</w:t>
+      </w:r>
+      <w:proofErr w:type="spellEnd"/>
+      <w:r>
+        <w:t>(c))</w:t>
+      </w:r>
+    </w:p>
+    <w:p>
+      <w:pPr>
+        <w:spacing w:after="0"/>
+      </w:pPr>
+      <w:r>
+        <w:t>        {</w:t>
+      </w:r>
+    </w:p>
+    <w:p>
+      <w:pPr>
+        <w:spacing w:after="0"/>
+      </w:pPr>
+      <w:r>
+        <w:t>            stack[++top] = c - '0';</w:t>
+      </w:r>
+    </w:p>
+    <w:p>
+      <w:pPr>
+        <w:spacing w:after="0"/>
+      </w:pPr>
+      <w:r>
+        <w:t>        }</w:t>
+      </w:r>
+    </w:p>
+    <w:p>
+      <w:pPr>
+        <w:spacing w:after="0"/>
+      </w:pPr>
+      <w:r>
+        <w:t>        else if (c == '+' || c == '-' || c == '*' || c == '/' || c == '^')</w:t>
+      </w:r>
+    </w:p>
+    <w:p>
+      <w:pPr>
+        <w:spacing w:after="0"/>
+      </w:pPr>
+      <w:r>
+        <w:t>        {</w:t>
+      </w:r>
+    </w:p>
+    <w:p>
+      <w:pPr>
+        <w:spacing w:after="0"/>
+      </w:pPr>
+      <w:r>
+        <w:t>            int operand2 = stack[top--];</w:t>
+      </w:r>
+    </w:p>
+    <w:p>
+      <w:pPr>
+        <w:spacing w:after="0"/>
+      </w:pPr>
+      <w:r>
+        <w:t>            int operand1 = stack[top--];</w:t>
+      </w:r>
+    </w:p>
+    <w:p>
+      <w:pPr>
+        <w:spacing w:after="0"/>
+      </w:pPr>
+    </w:p>
+    <w:p>
+      <w:pPr>
+        <w:spacing w:after="0"/>
+      </w:pPr>
+      <w:r>
+        <w:t>            int result;</w:t>
+      </w:r>
+    </w:p>
+    <w:p>
+      <w:pPr>
+        <w:spacing w:after="0"/>
+      </w:pPr>
+      <w:r>
+        <w:t>            switch (c)</w:t>
+      </w:r>
+    </w:p>
+    <w:p>
+      <w:pPr>
+        <w:spacing w:after="0"/>
+      </w:pPr>
+      <w:r>
+        <w:t>            {</w:t>
+      </w:r>
+    </w:p>
+    <w:p>
+      <w:pPr>
+        <w:spacing w:after="0"/>
+      </w:pPr>
+      <w:r>
+        <w:t>            case '+':</w:t>
+      </w:r>
+    </w:p>
+    <w:p>
+      <w:pPr>
+        <w:spacing w:after="0"/>
+      </w:pPr>
+      <w:r>
+        <w:t>                result = operand1 + operand2;</w:t>
+      </w:r>
+    </w:p>
+    <w:p>
+      <w:pPr>
+        <w:spacing w:after="0"/>
+      </w:pPr>
+      <w:r>
+        <w:t>                break;</w:t>
+      </w:r>
+    </w:p>
+    <w:p>
+      <w:pPr>
+        <w:spacing w:after="0"/>
+      </w:pPr>
+      <w:r>
+        <w:t>            case '-':</w:t>
+      </w:r>
+    </w:p>
+    <w:p>
+      <w:pPr>
+        <w:spacing w:after="0"/>
+      </w:pPr>
+      <w:r>
+        <w:t>                result = operand1 - operand2;</w:t>
+      </w:r>
+    </w:p>
+    <w:p>
+      <w:pPr>
+        <w:spacing w:after="0"/>
+      </w:pPr>
+      <w:r>
+        <w:t>                break;</w:t>
+      </w:r>
+    </w:p>
+    <w:p>
+      <w:pPr>
+        <w:spacing w:after="0"/>
+      </w:pPr>
+      <w:r>
+        <w:t>            case '*':</w:t>
+      </w:r>
+    </w:p>
+    <w:p>
+      <w:pPr>
+        <w:spacing w:after="0"/>
+      </w:pPr>
+      <w:r>
+        <w:t>                result = operand1 * operand2;</w:t>
+      </w:r>
+    </w:p>
+    <w:p>
+      <w:pPr>
+        <w:spacing w:after="0"/>
+      </w:pPr>
+      <w:r>
+        <w:t>                break;</w:t>
+      </w:r>
+    </w:p>
+    <w:p>
+      <w:pPr>
+        <w:spacing w:after="0"/>
+      </w:pPr>
+      <w:r>
+        <w:t>            case '/':</w:t>
+      </w:r>
+    </w:p>
+    <w:p>
+      <w:pPr>
+        <w:spacing w:after="0"/>
+      </w:pPr>
+      <w:r>
+        <w:t>                result = operand1 / operand2;</w:t>
+      </w:r>
+    </w:p>
+    <w:p>
+      <w:pPr>
+        <w:spacing w:after="0"/>
+      </w:pPr>
+      <w:r>
+        <w:t>                break;</w:t>
+      </w:r>
+    </w:p>
+    <w:p>
+      <w:pPr>
+        <w:spacing w:after="0"/>
+      </w:pPr>
+      <w:r>
+        <w:t>            case '^':</w:t>
+      </w:r>
+    </w:p>
+    <w:p>
+      <w:pPr>
+        <w:spacing w:after="0"/>
+      </w:pPr>
+      <w:r>
+        <w:t>                result = 1;</w:t>
+      </w:r>
+    </w:p>
+    <w:p>
+      <w:pPr>
+        <w:spacing w:after="0"/>
+      </w:pPr>
+      <w:r>
+        <w:t xml:space="preserve">                for (int j = 0; j &lt; operand2; </w:t>
+      </w:r>
+      <w:proofErr w:type="spellStart"/>
+      <w:r>
+        <w:t>j++</w:t>
+      </w:r>
+      <w:proofErr w:type="spellEnd"/>
+      <w:r>
+        <w:t>)</w:t>
+      </w:r>
+    </w:p>
+    <w:p>
+      <w:pPr>
+        <w:spacing w:after="0"/>
+      </w:pPr>
+      <w:r>
+        <w:t>                {</w:t>
+      </w:r>
+    </w:p>
+    <w:p>
+      <w:pPr>
+        <w:spacing w:after="0"/>
+      </w:pPr>
+      <w:r>
+        <w:t>                    result *= operand1;</w:t>
+      </w:r>
+    </w:p>
+    <w:p>
+      <w:pPr>
+        <w:spacing w:after="0"/>
+      </w:pPr>
+      <w:r>
+        <w:t>                }</w:t>
+      </w:r>
+    </w:p>
+    <w:p>
+      <w:pPr>
+        <w:spacing w:after="0"/>
+      </w:pPr>
+      <w:r>
+        <w:t>                break;</w:t>
+      </w:r>
+    </w:p>
+    <w:p>
+      <w:pPr>
+        <w:spacing w:after="0"/>
+      </w:pPr>
+      <w:r>
+        <w:t>            }</w:t>
+      </w:r>
+    </w:p>
+    <w:p>
+      <w:pPr>
+        <w:spacing w:after="0"/>
+      </w:pPr>
+      <w:r>
+        <w:lastRenderedPageBreak/>
+        <w:t>            stack[++top] = result;</w:t>
+      </w:r>
+    </w:p>
+    <w:p>
+      <w:pPr>
+        <w:spacing w:after="0"/>
+      </w:pPr>
+      <w:r>
+        <w:t>        }</w:t>
+      </w:r>
+    </w:p>
+    <w:p>
+      <w:pPr>
+        <w:spacing w:after="0"/>
+      </w:pPr>
+      <w:r>
+        <w:t>    }</w:t>
+      </w:r>
+    </w:p>
+    <w:p>
+      <w:pPr>
+        <w:spacing w:after="0"/>
+      </w:pPr>
+    </w:p>
+    <w:p>
+      <w:pPr>
+        <w:spacing w:after="0"/>
+      </w:pPr>
+      <w:r>
+        <w:t>    return stack[top];</w:t>
+      </w:r>
+    </w:p>
+    <w:p>
+      <w:pPr>
+        <w:spacing w:after="0"/>
+      </w:pPr>
+      <w:r>
+        <w:t>}</w:t>
+      </w:r>
+    </w:p>
+    <w:p>
+      <w:pPr>
+        <w:spacing w:after="0"/>
+      </w:pPr>
+    </w:p>
+    <w:p>
+      <w:pPr>
+        <w:spacing w:after="0"/>
+      </w:pPr>
+      <w:r>
+        <w:t>int main()</w:t>
+      </w:r>
+    </w:p>
+    <w:p>
+      <w:pPr>
+        <w:spacing w:after="0"/>
+      </w:pPr>
+      <w:r>
+        <w:t>{</w:t>
+      </w:r>
+    </w:p>
+    <w:p>
+      <w:pPr>
+        <w:spacing w:after="0"/>
+      </w:pPr>
+      <w:r>
+        <w:t xml:space="preserve">    char </w:t>
+      </w:r>
+      <w:proofErr w:type="spellStart"/>
+      <w:r>
+        <w:t>postfixExpression</w:t>
+      </w:r>
+      <w:proofErr w:type="spellEnd"/>
+      <w:r>
+        <w:t>[1000];</w:t>
+      </w:r>
+    </w:p>
+    <w:p>
+      <w:pPr>
+        <w:spacing w:after="0"/>
+      </w:pPr>
+      <w:r>
+        <w:t xml:space="preserve">    </w:t>
+      </w:r>
+      <w:proofErr w:type="spellStart"/>
+      <w:r>
+        <w:t>cout</w:t>
+      </w:r>
+      <w:proofErr w:type="spellEnd"/>
+      <w:r>
+        <w:t xml:space="preserve"> &lt;&lt; "Enter the postfix expression: ";</w:t>
+      </w:r>
+    </w:p>
+    <w:p>
+      <w:pPr>
+        <w:spacing w:after="0"/>
+      </w:pPr>
+      <w:r>
+        <w:t xml:space="preserve">    </w:t>
+      </w:r>
+      <w:proofErr w:type="spellStart"/>
+      <w:r>
+        <w:t>cin</w:t>
+      </w:r>
+      <w:proofErr w:type="spellEnd"/>
+      <w:r>
+        <w:t xml:space="preserve"> &gt;&gt; </w:t>
+      </w:r>
+      <w:proofErr w:type="spellStart"/>
+      <w:r>
+        <w:t>postfixExpression</w:t>
+      </w:r>
+      <w:proofErr w:type="spellEnd"/>
+      <w:r>
+        <w:t>;</w:t>
+      </w:r>
+    </w:p>
+    <w:p>
+      <w:pPr>
+        <w:spacing w:after="0"/>
+      </w:pPr>
+    </w:p>
+    <w:p>
+      <w:pPr>
+        <w:spacing w:after="0"/>
+      </w:pPr>
+      <w:r>
+        <w:t xml:space="preserve">    int result = </w:t>
+      </w:r>
+      <w:proofErr w:type="spellStart"/>
+      <w:r>
+        <w:t>evaluatePostfix</w:t>
+      </w:r>
+      <w:proofErr w:type="spellEnd"/>
+      <w:r>
+        <w:t>(</w:t>
+      </w:r>
+      <w:proofErr w:type="spellStart"/>
+      <w:r>
+        <w:t>postfixExpression</w:t>
+      </w:r>
+      <w:proofErr w:type="spellEnd"/>
+      <w:r>
+        <w:t>);</w:t>
+      </w:r>
+    </w:p>
+    <w:p>
+      <w:pPr>
+        <w:spacing w:after="0"/>
+      </w:pPr>
+      <w:r>
+        <w:t xml:space="preserve">    </w:t>
+      </w:r>
+      <w:proofErr w:type="spellStart"/>
+      <w:r>
+        <w:t>cout</w:t>
+      </w:r>
+      <w:proofErr w:type="spellEnd"/>
+      <w:r>
+        <w:t xml:space="preserve"> &lt;&lt; "Result: " &lt;&lt; result &lt;&lt; </w:t>
+      </w:r>
+      <w:proofErr w:type="spellStart"/>
+      <w:r>
+        <w:t>endl</w:t>
+      </w:r>
+      <w:proofErr w:type="spellEnd"/>
+      <w:r>
+        <w:t>;</w:t>
+      </w:r>
+    </w:p>
+    <w:p>
+      <w:pPr>
+        <w:spacing w:after="0"/>
+      </w:pPr>
+    </w:p>
+    <w:p>
+      <w:pPr>
+        <w:spacing w:after="0"/>
+      </w:pPr>
+      <w:r>
+        <w:t>    return 0;</w:t>
+      </w:r>
+    </w:p>
+    <w:p>
+      <w:pPr>
+        <w:spacing w:after="0"/>
+      </w:pPr>
+      <w:r>
+        <w:t>}</w:t>
+      </w:r>
+    </w:p>
+    <w:p/>
+    <w:p/>
     <w:p>
       <w:r>
         <w:t>Input</w:t>
@@ -2756,7 +4364,85 @@
     </w:p>
     <w:p>
       <w:r>
-        <w:t>ab2c3-</w:t>
+        <w:t>Enter the value of a: 3</w:t>
+      </w:r>
+    </w:p>
+    <w:p>
+      <w:r>
+        <w:rPr>
+          <w:noProof/>
+        </w:rPr>
+        <w:drawing>
+          <wp:anchor distT="0" distB="0" distL="114300" distR="114300" simplePos="0" relativeHeight="251660288" behindDoc="0" locked="0" layoutInCell="1" allowOverlap="1" wp14:anchorId="53AC490E" wp14:editId="207621C3">
+            <wp:simplePos x="0" y="0"/>
+            <wp:positionH relativeFrom="column">
+              <wp:posOffset>2533650</wp:posOffset>
+            </wp:positionH>
+            <wp:positionV relativeFrom="paragraph">
+              <wp:posOffset>45085</wp:posOffset>
+            </wp:positionV>
+            <wp:extent cx="3371850" cy="912495"/>
+            <wp:effectExtent l="0" t="0" r="0" b="1905"/>
+            <wp:wrapThrough wrapText="bothSides">
+              <wp:wrapPolygon edited="0">
+                <wp:start x="0" y="0"/>
+                <wp:lineTo x="0" y="21194"/>
+                <wp:lineTo x="21478" y="21194"/>
+                <wp:lineTo x="21478" y="0"/>
+                <wp:lineTo x="0" y="0"/>
+              </wp:wrapPolygon>
+            </wp:wrapThrough>
+            <wp:docPr id="91036335" name="Picture 1"/>
+            <wp:cNvGraphicFramePr>
+              <a:graphicFrameLocks xmlns:a="http://schemas.openxmlformats.org/drawingml/2006/main" noChangeAspect="1"/>
+            </wp:cNvGraphicFramePr>
+            <a:graphic xmlns:a="http://schemas.openxmlformats.org/drawingml/2006/main">
+              <a:graphicData uri="http://schemas.openxmlformats.org/drawingml/2006/picture">
+                <pic:pic xmlns:pic="http://schemas.openxmlformats.org/drawingml/2006/picture">
+                  <pic:nvPicPr>
+                    <pic:cNvPr id="91036335" name=""/>
+                    <pic:cNvPicPr/>
+                  </pic:nvPicPr>
+                  <pic:blipFill>
+                    <a:blip r:embed="rId8">
+                      <a:extLst>
+                        <a:ext uri="{28A0092B-C50C-407E-A947-70E740481C1C}">
+                          <a14:useLocalDpi xmlns:a14="http://schemas.microsoft.com/office/drawing/2010/main" val="0"/>
+                        </a:ext>
+                      </a:extLst>
+                    </a:blip>
+                    <a:stretch>
+                      <a:fillRect/>
+                    </a:stretch>
+                  </pic:blipFill>
+                  <pic:spPr>
+                    <a:xfrm>
+                      <a:off x="0" y="0"/>
+                      <a:ext cx="3371850" cy="912495"/>
+                    </a:xfrm>
+                    <a:prstGeom prst="rect">
+                      <a:avLst/>
+                    </a:prstGeom>
+                  </pic:spPr>
+                </pic:pic>
+              </a:graphicData>
+            </a:graphic>
+            <wp14:sizeRelH relativeFrom="margin">
+              <wp14:pctWidth>0</wp14:pctWidth>
+            </wp14:sizeRelH>
+            <wp14:sizeRelV relativeFrom="margin">
+              <wp14:pctHeight>0</wp14:pctHeight>
+            </wp14:sizeRelV>
+          </wp:anchor>
+        </w:drawing>
+      </w:r>
+      <w:r>
+        <w:t>Enter the value of b: 2</w:t>
+      </w:r>
+    </w:p>
+    <w:p>
+      <w:r>
+        <w:t>Enter the value of c: 1</w:t>
       </w:r>
     </w:p>
     <w:p>
@@ -2764,41 +4450,1148 @@
         <w:t>Output -1</w:t>
       </w:r>
     </w:p>
-    <w:p>
-      <w:r>
-        <w:t>Enter the value of a: 3</w:t>
-      </w:r>
-    </w:p>
-    <w:p>
-      <w:r>
-        <w:t>Enter the value of b: 2</w:t>
-      </w:r>
-    </w:p>
-    <w:p>
-      <w:r>
-        <w:t>Enter the value of c: 1</w:t>
-      </w:r>
-    </w:p>
-    <w:p>
-      <w:r>
+    <w:p/>
+    <w:p/>
+    <w:p/>
+    <w:p/>
+    <w:p/>
+    <w:p/>
+    <w:p/>
+    <w:p/>
+    <w:p/>
+    <w:p>
+      <w:pPr>
+        <w:rPr>
+          <w:color w:val="FF0000"/>
+        </w:rPr>
+      </w:pPr>
+      <w:r>
+        <w:rPr>
+          <w:color w:val="FF0000"/>
+        </w:rPr>
         <w:lastRenderedPageBreak/>
         <w:t>3. Find out the shortest path of a Weighted Graph G with m nodes V1, V2, ...,</w:t>
       </w:r>
       <w:proofErr w:type="spellStart"/>
       <w:r>
+        <w:rPr>
+          <w:color w:val="FF0000"/>
+        </w:rPr>
         <w:t>Vm</w:t>
       </w:r>
       <w:proofErr w:type="spellEnd"/>
       <w:r>
+        <w:rPr>
+          <w:color w:val="FF0000"/>
+        </w:rPr>
         <w:t xml:space="preserve"> and weight of each edge is w(e) using </w:t>
       </w:r>
       <w:proofErr w:type="spellStart"/>
       <w:r>
+        <w:rPr>
+          <w:color w:val="FF0000"/>
+        </w:rPr>
         <w:t>Warshall's</w:t>
       </w:r>
       <w:proofErr w:type="spellEnd"/>
       <w:r>
+        <w:rPr>
+          <w:color w:val="FF0000"/>
+        </w:rPr>
         <w:t xml:space="preserve"> Algorithm.</w:t>
+      </w:r>
+    </w:p>
+    <w:p/>
+    <w:p>
+      <w:pPr>
+        <w:spacing w:after="0"/>
+      </w:pPr>
+      <w:r>
+        <w:t>#include &lt;iostream&gt;</w:t>
+      </w:r>
+    </w:p>
+    <w:p>
+      <w:pPr>
+        <w:spacing w:after="0"/>
+      </w:pPr>
+      <w:r>
+        <w:t>#include &lt;vector&gt;</w:t>
+      </w:r>
+    </w:p>
+    <w:p>
+      <w:pPr>
+        <w:spacing w:after="0"/>
+      </w:pPr>
+      <w:r>
+        <w:t>using namespace std;</w:t>
+      </w:r>
+    </w:p>
+    <w:p>
+      <w:pPr>
+        <w:spacing w:after="0"/>
+      </w:pPr>
+      <w:r>
+        <w:t>#define INF 99999</w:t>
+      </w:r>
+    </w:p>
+    <w:p>
+      <w:pPr>
+        <w:spacing w:after="0"/>
+      </w:pPr>
+    </w:p>
+    <w:p>
+      <w:pPr>
+        <w:spacing w:after="0"/>
+      </w:pPr>
+      <w:r>
+        <w:t xml:space="preserve">void </w:t>
+      </w:r>
+      <w:proofErr w:type="spellStart"/>
+      <w:r>
+        <w:t>warshall</w:t>
+      </w:r>
+      <w:proofErr w:type="spellEnd"/>
+      <w:r>
+        <w:t>(int graph[][100], int n)</w:t>
+      </w:r>
+    </w:p>
+    <w:p>
+      <w:pPr>
+        <w:spacing w:after="0"/>
+      </w:pPr>
+      <w:r>
+        <w:t>{</w:t>
+      </w:r>
+    </w:p>
+    <w:p>
+      <w:pPr>
+        <w:spacing w:after="0"/>
+      </w:pPr>
+      <w:r>
+        <w:t xml:space="preserve">    int </w:t>
+      </w:r>
+      <w:proofErr w:type="spellStart"/>
+      <w:r>
+        <w:t>dist</w:t>
+      </w:r>
+      <w:proofErr w:type="spellEnd"/>
+      <w:r>
+        <w:t>[100][100];</w:t>
+      </w:r>
+    </w:p>
+    <w:p>
+      <w:pPr>
+        <w:spacing w:after="0"/>
+      </w:pPr>
+    </w:p>
+    <w:p>
+      <w:pPr>
+        <w:spacing w:after="0"/>
+      </w:pPr>
+      <w:r>
+        <w:t xml:space="preserve">    for (int </w:t>
+      </w:r>
+      <w:proofErr w:type="spellStart"/>
+      <w:r>
+        <w:t>i</w:t>
+      </w:r>
+      <w:proofErr w:type="spellEnd"/>
+      <w:r>
+        <w:t xml:space="preserve"> = 0; </w:t>
+      </w:r>
+      <w:proofErr w:type="spellStart"/>
+      <w:r>
+        <w:t>i</w:t>
+      </w:r>
+      <w:proofErr w:type="spellEnd"/>
+      <w:r>
+        <w:t xml:space="preserve"> &lt; n; </w:t>
+      </w:r>
+      <w:proofErr w:type="spellStart"/>
+      <w:r>
+        <w:t>i</w:t>
+      </w:r>
+      <w:proofErr w:type="spellEnd"/>
+      <w:r>
+        <w:t>++)</w:t>
+      </w:r>
+    </w:p>
+    <w:p>
+      <w:pPr>
+        <w:spacing w:after="0"/>
+      </w:pPr>
+      <w:r>
+        <w:t>    {</w:t>
+      </w:r>
+    </w:p>
+    <w:p>
+      <w:pPr>
+        <w:spacing w:after="0"/>
+      </w:pPr>
+      <w:r>
+        <w:t xml:space="preserve">        for (int j = 0; j &lt; n; </w:t>
+      </w:r>
+      <w:proofErr w:type="spellStart"/>
+      <w:r>
+        <w:t>j++</w:t>
+      </w:r>
+      <w:proofErr w:type="spellEnd"/>
+      <w:r>
+        <w:t>)</w:t>
+      </w:r>
+    </w:p>
+    <w:p>
+      <w:pPr>
+        <w:spacing w:after="0"/>
+      </w:pPr>
+      <w:r>
+        <w:t>        {</w:t>
+      </w:r>
+    </w:p>
+    <w:p>
+      <w:pPr>
+        <w:spacing w:after="0"/>
+      </w:pPr>
+      <w:r>
+        <w:t xml:space="preserve">            </w:t>
+      </w:r>
+      <w:proofErr w:type="spellStart"/>
+      <w:r>
+        <w:t>dist</w:t>
+      </w:r>
+      <w:proofErr w:type="spellEnd"/>
+      <w:r>
+        <w:t>[</w:t>
+      </w:r>
+      <w:proofErr w:type="spellStart"/>
+      <w:r>
+        <w:t>i</w:t>
+      </w:r>
+      <w:proofErr w:type="spellEnd"/>
+      <w:r>
+        <w:t>][j] = graph[</w:t>
+      </w:r>
+      <w:proofErr w:type="spellStart"/>
+      <w:r>
+        <w:t>i</w:t>
+      </w:r>
+      <w:proofErr w:type="spellEnd"/>
+      <w:r>
+        <w:t>][j];</w:t>
+      </w:r>
+    </w:p>
+    <w:p>
+      <w:pPr>
+        <w:spacing w:after="0"/>
+      </w:pPr>
+      <w:r>
+        <w:t>        }</w:t>
+      </w:r>
+    </w:p>
+    <w:p>
+      <w:pPr>
+        <w:spacing w:after="0"/>
+      </w:pPr>
+      <w:r>
+        <w:t>    }</w:t>
+      </w:r>
+    </w:p>
+    <w:p>
+      <w:pPr>
+        <w:spacing w:after="0"/>
+      </w:pPr>
+    </w:p>
+    <w:p>
+      <w:pPr>
+        <w:spacing w:after="0"/>
+      </w:pPr>
+      <w:r>
+        <w:t>    for (int k = 0; k &lt; n; k++)</w:t>
+      </w:r>
+    </w:p>
+    <w:p>
+      <w:pPr>
+        <w:spacing w:after="0"/>
+      </w:pPr>
+      <w:r>
+        <w:t>    {</w:t>
+      </w:r>
+    </w:p>
+    <w:p>
+      <w:pPr>
+        <w:spacing w:after="0"/>
+      </w:pPr>
+      <w:r>
+        <w:t xml:space="preserve">        for (int </w:t>
+      </w:r>
+      <w:proofErr w:type="spellStart"/>
+      <w:r>
+        <w:t>i</w:t>
+      </w:r>
+      <w:proofErr w:type="spellEnd"/>
+      <w:r>
+        <w:t xml:space="preserve"> = 0; </w:t>
+      </w:r>
+      <w:proofErr w:type="spellStart"/>
+      <w:r>
+        <w:t>i</w:t>
+      </w:r>
+      <w:proofErr w:type="spellEnd"/>
+      <w:r>
+        <w:t xml:space="preserve"> &lt; n; </w:t>
+      </w:r>
+      <w:proofErr w:type="spellStart"/>
+      <w:r>
+        <w:t>i</w:t>
+      </w:r>
+      <w:proofErr w:type="spellEnd"/>
+      <w:r>
+        <w:t>++)</w:t>
+      </w:r>
+    </w:p>
+    <w:p>
+      <w:pPr>
+        <w:spacing w:after="0"/>
+      </w:pPr>
+      <w:r>
+        <w:t>        {</w:t>
+      </w:r>
+    </w:p>
+    <w:p>
+      <w:pPr>
+        <w:spacing w:after="0"/>
+      </w:pPr>
+      <w:r>
+        <w:t xml:space="preserve">            for (int j = 0; j &lt; n; </w:t>
+      </w:r>
+      <w:proofErr w:type="spellStart"/>
+      <w:r>
+        <w:t>j++</w:t>
+      </w:r>
+      <w:proofErr w:type="spellEnd"/>
+      <w:r>
+        <w:t>)</w:t>
+      </w:r>
+    </w:p>
+    <w:p>
+      <w:pPr>
+        <w:spacing w:after="0"/>
+      </w:pPr>
+      <w:r>
+        <w:t>            {</w:t>
+      </w:r>
+    </w:p>
+    <w:p>
+      <w:pPr>
+        <w:spacing w:after="0"/>
+      </w:pPr>
+      <w:r>
+        <w:t>                if (</w:t>
+      </w:r>
+      <w:proofErr w:type="spellStart"/>
+      <w:r>
+        <w:t>dist</w:t>
+      </w:r>
+      <w:proofErr w:type="spellEnd"/>
+      <w:r>
+        <w:t>[</w:t>
+      </w:r>
+      <w:proofErr w:type="spellStart"/>
+      <w:r>
+        <w:t>i</w:t>
+      </w:r>
+      <w:proofErr w:type="spellEnd"/>
+      <w:r>
+        <w:t xml:space="preserve">][k] + </w:t>
+      </w:r>
+      <w:proofErr w:type="spellStart"/>
+      <w:r>
+        <w:t>dist</w:t>
+      </w:r>
+      <w:proofErr w:type="spellEnd"/>
+      <w:r>
+        <w:t xml:space="preserve">[k][j] &lt; </w:t>
+      </w:r>
+      <w:proofErr w:type="spellStart"/>
+      <w:r>
+        <w:t>dist</w:t>
+      </w:r>
+      <w:proofErr w:type="spellEnd"/>
+      <w:r>
+        <w:t>[</w:t>
+      </w:r>
+      <w:proofErr w:type="spellStart"/>
+      <w:r>
+        <w:t>i</w:t>
+      </w:r>
+      <w:proofErr w:type="spellEnd"/>
+      <w:r>
+        <w:t>][j])</w:t>
+      </w:r>
+    </w:p>
+    <w:p>
+      <w:pPr>
+        <w:spacing w:after="0"/>
+      </w:pPr>
+      <w:r>
+        <w:t>                {</w:t>
+      </w:r>
+    </w:p>
+    <w:p>
+      <w:pPr>
+        <w:spacing w:after="0"/>
+      </w:pPr>
+      <w:r>
+        <w:t xml:space="preserve">                    </w:t>
+      </w:r>
+      <w:proofErr w:type="spellStart"/>
+      <w:r>
+        <w:t>dist</w:t>
+      </w:r>
+      <w:proofErr w:type="spellEnd"/>
+      <w:r>
+        <w:t>[</w:t>
+      </w:r>
+      <w:proofErr w:type="spellStart"/>
+      <w:r>
+        <w:t>i</w:t>
+      </w:r>
+      <w:proofErr w:type="spellEnd"/>
+      <w:r>
+        <w:t xml:space="preserve">][j] = </w:t>
+      </w:r>
+      <w:proofErr w:type="spellStart"/>
+      <w:r>
+        <w:t>dist</w:t>
+      </w:r>
+      <w:proofErr w:type="spellEnd"/>
+      <w:r>
+        <w:t>[</w:t>
+      </w:r>
+      <w:proofErr w:type="spellStart"/>
+      <w:r>
+        <w:t>i</w:t>
+      </w:r>
+      <w:proofErr w:type="spellEnd"/>
+      <w:r>
+        <w:t xml:space="preserve">][k] + </w:t>
+      </w:r>
+      <w:proofErr w:type="spellStart"/>
+      <w:r>
+        <w:t>dist</w:t>
+      </w:r>
+      <w:proofErr w:type="spellEnd"/>
+      <w:r>
+        <w:t>[k][j];</w:t>
+      </w:r>
+    </w:p>
+    <w:p>
+      <w:pPr>
+        <w:spacing w:after="0"/>
+      </w:pPr>
+      <w:r>
+        <w:t>                }</w:t>
+      </w:r>
+    </w:p>
+    <w:p>
+      <w:pPr>
+        <w:spacing w:after="0"/>
+      </w:pPr>
+      <w:r>
+        <w:t>            }</w:t>
+      </w:r>
+    </w:p>
+    <w:p>
+      <w:pPr>
+        <w:spacing w:after="0"/>
+      </w:pPr>
+      <w:r>
+        <w:t>        }</w:t>
+      </w:r>
+    </w:p>
+    <w:p>
+      <w:pPr>
+        <w:spacing w:after="0"/>
+      </w:pPr>
+      <w:r>
+        <w:t>    }</w:t>
+      </w:r>
+    </w:p>
+    <w:p>
+      <w:pPr>
+        <w:spacing w:after="0"/>
+      </w:pPr>
+    </w:p>
+    <w:p>
+      <w:pPr>
+        <w:spacing w:after="0"/>
+      </w:pPr>
+      <w:r>
+        <w:t xml:space="preserve">    </w:t>
+      </w:r>
+      <w:proofErr w:type="spellStart"/>
+      <w:r>
+        <w:t>cout</w:t>
+      </w:r>
+      <w:proofErr w:type="spellEnd"/>
+      <w:r>
+        <w:t xml:space="preserve"> &lt;&lt; "Shortest path distances between all pairs of vertices:" &lt;&lt; </w:t>
+      </w:r>
+      <w:proofErr w:type="spellStart"/>
+      <w:r>
+        <w:t>endl</w:t>
+      </w:r>
+      <w:proofErr w:type="spellEnd"/>
+      <w:r>
+        <w:t>;</w:t>
+      </w:r>
+    </w:p>
+    <w:p>
+      <w:pPr>
+        <w:spacing w:after="0"/>
+      </w:pPr>
+      <w:r>
+        <w:t xml:space="preserve">    for (int </w:t>
+      </w:r>
+      <w:proofErr w:type="spellStart"/>
+      <w:r>
+        <w:t>i</w:t>
+      </w:r>
+      <w:proofErr w:type="spellEnd"/>
+      <w:r>
+        <w:t xml:space="preserve"> = 0; </w:t>
+      </w:r>
+      <w:proofErr w:type="spellStart"/>
+      <w:r>
+        <w:t>i</w:t>
+      </w:r>
+      <w:proofErr w:type="spellEnd"/>
+      <w:r>
+        <w:t xml:space="preserve"> &lt; n; </w:t>
+      </w:r>
+      <w:proofErr w:type="spellStart"/>
+      <w:r>
+        <w:t>i</w:t>
+      </w:r>
+      <w:proofErr w:type="spellEnd"/>
+      <w:r>
+        <w:t>++)</w:t>
+      </w:r>
+    </w:p>
+    <w:p>
+      <w:pPr>
+        <w:spacing w:after="0"/>
+      </w:pPr>
+      <w:r>
+        <w:t>    {</w:t>
+      </w:r>
+    </w:p>
+    <w:p>
+      <w:pPr>
+        <w:spacing w:after="0"/>
+      </w:pPr>
+      <w:r>
+        <w:t xml:space="preserve">        for (int j = 0; j &lt; n; </w:t>
+      </w:r>
+      <w:proofErr w:type="spellStart"/>
+      <w:r>
+        <w:t>j++</w:t>
+      </w:r>
+      <w:proofErr w:type="spellEnd"/>
+      <w:r>
+        <w:t>)</w:t>
+      </w:r>
+    </w:p>
+    <w:p>
+      <w:pPr>
+        <w:spacing w:after="0"/>
+      </w:pPr>
+      <w:r>
+        <w:t>        {</w:t>
+      </w:r>
+    </w:p>
+    <w:p>
+      <w:pPr>
+        <w:spacing w:after="0"/>
+      </w:pPr>
+      <w:r>
+        <w:t>            if (</w:t>
+      </w:r>
+      <w:proofErr w:type="spellStart"/>
+      <w:r>
+        <w:t>dist</w:t>
+      </w:r>
+      <w:proofErr w:type="spellEnd"/>
+      <w:r>
+        <w:t>[</w:t>
+      </w:r>
+      <w:proofErr w:type="spellStart"/>
+      <w:r>
+        <w:t>i</w:t>
+      </w:r>
+      <w:proofErr w:type="spellEnd"/>
+      <w:r>
+        <w:t>][j] == INF)</w:t>
+      </w:r>
+    </w:p>
+    <w:p>
+      <w:pPr>
+        <w:spacing w:after="0"/>
+      </w:pPr>
+      <w:r>
+        <w:t>            {</w:t>
+      </w:r>
+    </w:p>
+    <w:p>
+      <w:pPr>
+        <w:spacing w:after="0"/>
+      </w:pPr>
+      <w:r>
+        <w:t xml:space="preserve">                </w:t>
+      </w:r>
+      <w:proofErr w:type="spellStart"/>
+      <w:r>
+        <w:t>cout</w:t>
+      </w:r>
+      <w:proofErr w:type="spellEnd"/>
+      <w:r>
+        <w:t xml:space="preserve"> &lt;&lt; "INF ";</w:t>
+      </w:r>
+    </w:p>
+    <w:p>
+      <w:pPr>
+        <w:spacing w:after="0"/>
+      </w:pPr>
+      <w:r>
+        <w:t>            }</w:t>
+      </w:r>
+    </w:p>
+    <w:p>
+      <w:pPr>
+        <w:spacing w:after="0"/>
+      </w:pPr>
+      <w:r>
+        <w:lastRenderedPageBreak/>
+        <w:t>            else</w:t>
+      </w:r>
+    </w:p>
+    <w:p>
+      <w:pPr>
+        <w:spacing w:after="0"/>
+      </w:pPr>
+      <w:r>
+        <w:t>            {</w:t>
+      </w:r>
+    </w:p>
+    <w:p>
+      <w:pPr>
+        <w:spacing w:after="0"/>
+      </w:pPr>
+      <w:r>
+        <w:t xml:space="preserve">                </w:t>
+      </w:r>
+      <w:proofErr w:type="spellStart"/>
+      <w:r>
+        <w:t>cout</w:t>
+      </w:r>
+      <w:proofErr w:type="spellEnd"/>
+      <w:r>
+        <w:t xml:space="preserve"> &lt;&lt; </w:t>
+      </w:r>
+      <w:proofErr w:type="spellStart"/>
+      <w:r>
+        <w:t>dist</w:t>
+      </w:r>
+      <w:proofErr w:type="spellEnd"/>
+      <w:r>
+        <w:t>[</w:t>
+      </w:r>
+      <w:proofErr w:type="spellStart"/>
+      <w:r>
+        <w:t>i</w:t>
+      </w:r>
+      <w:proofErr w:type="spellEnd"/>
+      <w:r>
+        <w:t>][j] &lt;&lt; " ";</w:t>
+      </w:r>
+    </w:p>
+    <w:p>
+      <w:pPr>
+        <w:spacing w:after="0"/>
+      </w:pPr>
+      <w:r>
+        <w:t>            }</w:t>
+      </w:r>
+    </w:p>
+    <w:p>
+      <w:pPr>
+        <w:spacing w:after="0"/>
+      </w:pPr>
+      <w:r>
+        <w:t>        }</w:t>
+      </w:r>
+    </w:p>
+    <w:p>
+      <w:pPr>
+        <w:spacing w:after="0"/>
+      </w:pPr>
+      <w:r>
+        <w:t xml:space="preserve">        </w:t>
+      </w:r>
+      <w:proofErr w:type="spellStart"/>
+      <w:r>
+        <w:t>cout</w:t>
+      </w:r>
+      <w:proofErr w:type="spellEnd"/>
+      <w:r>
+        <w:t xml:space="preserve"> &lt;&lt; </w:t>
+      </w:r>
+      <w:proofErr w:type="spellStart"/>
+      <w:r>
+        <w:t>endl</w:t>
+      </w:r>
+      <w:proofErr w:type="spellEnd"/>
+      <w:r>
+        <w:t>;</w:t>
+      </w:r>
+    </w:p>
+    <w:p>
+      <w:pPr>
+        <w:spacing w:after="0"/>
+      </w:pPr>
+      <w:r>
+        <w:t>    }</w:t>
+      </w:r>
+    </w:p>
+    <w:p>
+      <w:pPr>
+        <w:spacing w:after="0"/>
+      </w:pPr>
+      <w:r>
+        <w:t>}</w:t>
+      </w:r>
+    </w:p>
+    <w:p>
+      <w:pPr>
+        <w:spacing w:after="0"/>
+      </w:pPr>
+    </w:p>
+    <w:p>
+      <w:pPr>
+        <w:spacing w:after="0"/>
+      </w:pPr>
+      <w:r>
+        <w:t>int main()</w:t>
+      </w:r>
+    </w:p>
+    <w:p>
+      <w:pPr>
+        <w:spacing w:after="0"/>
+      </w:pPr>
+      <w:r>
+        <w:t>{</w:t>
+      </w:r>
+    </w:p>
+    <w:p>
+      <w:pPr>
+        <w:spacing w:after="0"/>
+      </w:pPr>
+      <w:r>
+        <w:t>    int n, m;</w:t>
+      </w:r>
+    </w:p>
+    <w:p>
+      <w:pPr>
+        <w:spacing w:after="0"/>
+      </w:pPr>
+      <w:r>
+        <w:t xml:space="preserve">    </w:t>
+      </w:r>
+      <w:proofErr w:type="spellStart"/>
+      <w:r>
+        <w:t>cout</w:t>
+      </w:r>
+      <w:proofErr w:type="spellEnd"/>
+      <w:r>
+        <w:t xml:space="preserve"> &lt;&lt; "Enter the number of vertices (n): ";</w:t>
+      </w:r>
+    </w:p>
+    <w:p>
+      <w:pPr>
+        <w:spacing w:after="0"/>
+      </w:pPr>
+      <w:r>
+        <w:t xml:space="preserve">    </w:t>
+      </w:r>
+      <w:proofErr w:type="spellStart"/>
+      <w:r>
+        <w:t>cin</w:t>
+      </w:r>
+      <w:proofErr w:type="spellEnd"/>
+      <w:r>
+        <w:t xml:space="preserve"> &gt;&gt; n;</w:t>
+      </w:r>
+    </w:p>
+    <w:p>
+      <w:pPr>
+        <w:spacing w:after="0"/>
+      </w:pPr>
+      <w:r>
+        <w:t xml:space="preserve">    </w:t>
+      </w:r>
+      <w:proofErr w:type="spellStart"/>
+      <w:r>
+        <w:t>cout</w:t>
+      </w:r>
+      <w:proofErr w:type="spellEnd"/>
+      <w:r>
+        <w:t xml:space="preserve"> &lt;&lt; "Enter the number of edges (m): ";</w:t>
+      </w:r>
+    </w:p>
+    <w:p>
+      <w:pPr>
+        <w:spacing w:after="0"/>
+      </w:pPr>
+      <w:r>
+        <w:t xml:space="preserve">    </w:t>
+      </w:r>
+      <w:proofErr w:type="spellStart"/>
+      <w:r>
+        <w:t>cin</w:t>
+      </w:r>
+      <w:proofErr w:type="spellEnd"/>
+      <w:r>
+        <w:t xml:space="preserve"> &gt;&gt; m;</w:t>
+      </w:r>
+    </w:p>
+    <w:p>
+      <w:pPr>
+        <w:spacing w:after="0"/>
+      </w:pPr>
+    </w:p>
+    <w:p>
+      <w:pPr>
+        <w:spacing w:after="0"/>
+      </w:pPr>
+      <w:r>
+        <w:t>    int graph[100][100];</w:t>
+      </w:r>
+    </w:p>
+    <w:p>
+      <w:pPr>
+        <w:spacing w:after="0"/>
+      </w:pPr>
+    </w:p>
+    <w:p>
+      <w:pPr>
+        <w:spacing w:after="0"/>
+      </w:pPr>
+      <w:r>
+        <w:t xml:space="preserve">    for (int </w:t>
+      </w:r>
+      <w:proofErr w:type="spellStart"/>
+      <w:r>
+        <w:t>i</w:t>
+      </w:r>
+      <w:proofErr w:type="spellEnd"/>
+      <w:r>
+        <w:t xml:space="preserve"> = 0; </w:t>
+      </w:r>
+      <w:proofErr w:type="spellStart"/>
+      <w:r>
+        <w:t>i</w:t>
+      </w:r>
+      <w:proofErr w:type="spellEnd"/>
+      <w:r>
+        <w:t xml:space="preserve"> &lt; n; </w:t>
+      </w:r>
+      <w:proofErr w:type="spellStart"/>
+      <w:r>
+        <w:t>i</w:t>
+      </w:r>
+      <w:proofErr w:type="spellEnd"/>
+      <w:r>
+        <w:t>++)</w:t>
+      </w:r>
+    </w:p>
+    <w:p>
+      <w:pPr>
+        <w:spacing w:after="0"/>
+      </w:pPr>
+      <w:r>
+        <w:t>    {</w:t>
+      </w:r>
+    </w:p>
+    <w:p>
+      <w:pPr>
+        <w:spacing w:after="0"/>
+      </w:pPr>
+      <w:r>
+        <w:t xml:space="preserve">        for (int j = 0; j &lt; n; </w:t>
+      </w:r>
+      <w:proofErr w:type="spellStart"/>
+      <w:r>
+        <w:t>j++</w:t>
+      </w:r>
+      <w:proofErr w:type="spellEnd"/>
+      <w:r>
+        <w:t>)</w:t>
+      </w:r>
+    </w:p>
+    <w:p>
+      <w:pPr>
+        <w:spacing w:after="0"/>
+      </w:pPr>
+      <w:r>
+        <w:t>        {</w:t>
+      </w:r>
+    </w:p>
+    <w:p>
+      <w:pPr>
+        <w:spacing w:after="0"/>
+      </w:pPr>
+      <w:r>
+        <w:t>            if (</w:t>
+      </w:r>
+      <w:proofErr w:type="spellStart"/>
+      <w:r>
+        <w:t>i</w:t>
+      </w:r>
+      <w:proofErr w:type="spellEnd"/>
+      <w:r>
+        <w:t xml:space="preserve"> == j)</w:t>
+      </w:r>
+    </w:p>
+    <w:p>
+      <w:pPr>
+        <w:spacing w:after="0"/>
+      </w:pPr>
+      <w:r>
+        <w:t>            {</w:t>
+      </w:r>
+    </w:p>
+    <w:p>
+      <w:pPr>
+        <w:spacing w:after="0"/>
+      </w:pPr>
+      <w:r>
+        <w:t>                graph[</w:t>
+      </w:r>
+      <w:proofErr w:type="spellStart"/>
+      <w:r>
+        <w:t>i</w:t>
+      </w:r>
+      <w:proofErr w:type="spellEnd"/>
+      <w:r>
+        <w:t>][j] = 0;</w:t>
+      </w:r>
+    </w:p>
+    <w:p>
+      <w:pPr>
+        <w:spacing w:after="0"/>
+      </w:pPr>
+      <w:r>
+        <w:t>            }</w:t>
+      </w:r>
+    </w:p>
+    <w:p>
+      <w:pPr>
+        <w:spacing w:after="0"/>
+      </w:pPr>
+      <w:r>
+        <w:t>            else</w:t>
+      </w:r>
+    </w:p>
+    <w:p>
+      <w:pPr>
+        <w:spacing w:after="0"/>
+      </w:pPr>
+      <w:r>
+        <w:t>            {</w:t>
+      </w:r>
+    </w:p>
+    <w:p>
+      <w:pPr>
+        <w:spacing w:after="0"/>
+      </w:pPr>
+      <w:r>
+        <w:t>                graph[</w:t>
+      </w:r>
+      <w:proofErr w:type="spellStart"/>
+      <w:r>
+        <w:t>i</w:t>
+      </w:r>
+      <w:proofErr w:type="spellEnd"/>
+      <w:r>
+        <w:t>][j] = INF;</w:t>
+      </w:r>
+    </w:p>
+    <w:p>
+      <w:pPr>
+        <w:spacing w:after="0"/>
+      </w:pPr>
+      <w:r>
+        <w:t>            }</w:t>
+      </w:r>
+    </w:p>
+    <w:p>
+      <w:pPr>
+        <w:spacing w:after="0"/>
+      </w:pPr>
+      <w:r>
+        <w:t>        }</w:t>
+      </w:r>
+    </w:p>
+    <w:p>
+      <w:pPr>
+        <w:spacing w:after="0"/>
+      </w:pPr>
+      <w:r>
+        <w:t>    }</w:t>
+      </w:r>
+    </w:p>
+    <w:p>
+      <w:pPr>
+        <w:spacing w:after="0"/>
+      </w:pPr>
+    </w:p>
+    <w:p>
+      <w:pPr>
+        <w:spacing w:after="0"/>
+      </w:pPr>
+      <w:r>
+        <w:t xml:space="preserve">    </w:t>
+      </w:r>
+      <w:proofErr w:type="spellStart"/>
+      <w:r>
+        <w:t>cout</w:t>
+      </w:r>
+      <w:proofErr w:type="spellEnd"/>
+      <w:r>
+        <w:t xml:space="preserve"> &lt;&lt; "Enter the edges and weights (V1 V2 weight):" &lt;&lt; </w:t>
+      </w:r>
+      <w:proofErr w:type="spellStart"/>
+      <w:r>
+        <w:t>endl</w:t>
+      </w:r>
+      <w:proofErr w:type="spellEnd"/>
+      <w:r>
+        <w:t>;</w:t>
+      </w:r>
+    </w:p>
+    <w:p>
+      <w:pPr>
+        <w:spacing w:after="0"/>
+      </w:pPr>
+      <w:r>
+        <w:t xml:space="preserve">    for (int </w:t>
+      </w:r>
+      <w:proofErr w:type="spellStart"/>
+      <w:r>
+        <w:t>i</w:t>
+      </w:r>
+      <w:proofErr w:type="spellEnd"/>
+      <w:r>
+        <w:t xml:space="preserve"> = 0; </w:t>
+      </w:r>
+      <w:proofErr w:type="spellStart"/>
+      <w:r>
+        <w:t>i</w:t>
+      </w:r>
+      <w:proofErr w:type="spellEnd"/>
+      <w:r>
+        <w:t xml:space="preserve"> &lt; m; </w:t>
+      </w:r>
+      <w:proofErr w:type="spellStart"/>
+      <w:r>
+        <w:t>i</w:t>
+      </w:r>
+      <w:proofErr w:type="spellEnd"/>
+      <w:r>
+        <w:t>++)</w:t>
+      </w:r>
+    </w:p>
+    <w:p>
+      <w:pPr>
+        <w:spacing w:after="0"/>
+      </w:pPr>
+      <w:r>
+        <w:t>    {</w:t>
+      </w:r>
+    </w:p>
+    <w:p>
+      <w:pPr>
+        <w:spacing w:after="0"/>
+      </w:pPr>
+      <w:r>
+        <w:t>        int V1, V2, weight;</w:t>
+      </w:r>
+    </w:p>
+    <w:p>
+      <w:pPr>
+        <w:spacing w:after="0"/>
+      </w:pPr>
+      <w:r>
+        <w:t xml:space="preserve">        </w:t>
+      </w:r>
+      <w:proofErr w:type="spellStart"/>
+      <w:r>
+        <w:t>cin</w:t>
+      </w:r>
+      <w:proofErr w:type="spellEnd"/>
+      <w:r>
+        <w:t xml:space="preserve"> &gt;&gt; V1 &gt;&gt; V2 &gt;&gt; weight;</w:t>
+      </w:r>
+    </w:p>
+    <w:p>
+      <w:pPr>
+        <w:spacing w:after="0"/>
+      </w:pPr>
+      <w:r>
+        <w:t>        graph[V1][V2] = weight;</w:t>
+      </w:r>
+    </w:p>
+    <w:p>
+      <w:pPr>
+        <w:spacing w:after="0"/>
+      </w:pPr>
+      <w:r>
+        <w:t>    }</w:t>
+      </w:r>
+    </w:p>
+    <w:p>
+      <w:pPr>
+        <w:spacing w:after="0"/>
+      </w:pPr>
+      <w:r>
+        <w:t xml:space="preserve"> </w:t>
+      </w:r>
+      <w:proofErr w:type="spellStart"/>
+      <w:r>
+        <w:t>warshall</w:t>
+      </w:r>
+      <w:proofErr w:type="spellEnd"/>
+      <w:r>
+        <w:t>(graph, n);</w:t>
+      </w:r>
+    </w:p>
+    <w:p>
+      <w:pPr>
+        <w:spacing w:after="0"/>
+      </w:pPr>
+    </w:p>
+    <w:p>
+      <w:pPr>
+        <w:spacing w:after="0"/>
+      </w:pPr>
+      <w:r>
+        <w:t>    return 0;</w:t>
+      </w:r>
+      <w:r>
+        <w:t xml:space="preserve">     </w:t>
+      </w:r>
+      <w:r>
+        <w:t>}</w:t>
       </w:r>
     </w:p>
     <w:sectPr>

</xml_diff>